<commit_message>
I have create show hide function
</commit_message>
<xml_diff>
--- a/Git command 1st video.docx
+++ b/Git command 1st video.docx
@@ -76,6 +76,9 @@
       <w:r>
         <w:t>git config</w:t>
       </w:r>
+      <w:r>
+        <w:t xml:space="preserve"> </w:t>
+      </w:r>
     </w:p>
     <w:p>
       <w:r>
@@ -163,7 +166,11 @@
       <w:r>
         <w:t>git checkout &lt;id&gt; &lt;file name&gt;</w:t>
       </w:r>
-    </w:p>
+      <w:r>
+        <w:t xml:space="preserve"> (for back commit)</w:t>
+      </w:r>
+    </w:p>
+    <w:p/>
     <w:p>
       <w:pPr>
         <w:rPr>

</xml_diff>